<commit_message>
format paper for readability
</commit_message>
<xml_diff>
--- a/analysis/paper.docx
+++ b/analysis/paper.docx
@@ -296,14 +296,19 @@
       <w:r>
         <w:t xml:space="preserve">package in Python to perform topic modeling and the ggplot library in R to draw the visualization.</w:t>
       </w:r>
-      <w:r>
-        <w:t xml:space="preserve"> </w:t>
-      </w:r>
-      <w:r>
+    </w:p>
+    <w:p>
+      <w:pPr>
+        <w:pStyle w:val="BodyText"/>
+      </w:pPr>
+      <w:r>
+        <w:rPr>
+          <w:b/>
+        </w:rPr>
         <w:t xml:space="preserve">Steps:</w:t>
       </w:r>
       <w:r>
-        <w:t xml:space="preserve"> </w:t>
+        <w:br/>
       </w:r>
       <w:r>
         <w:t xml:space="preserve">1. We used the</w:t>
@@ -327,13 +332,13 @@
         <w:t xml:space="preserve">package which helps us install python packages in R. The main package to be used is the python Gensim package.</w:t>
       </w:r>
       <w:r>
-        <w:t xml:space="preserve"> </w:t>
+        <w:br/>
       </w:r>
       <w:r>
         <w:t xml:space="preserve">2. We read in the csv file and removed stopwords as specified in the paper.</w:t>
       </w:r>
       <w:r>
-        <w:t xml:space="preserve"> </w:t>
+        <w:br/>
       </w:r>
       <w:r>
         <w:t xml:space="preserve">3. We converted texts from each of the Instagram posts into a vector of words and stored it in a variable called</w:t>
@@ -378,7 +383,7 @@
         <w:t xml:space="preserve">that maps every word to id and calculates the term-document frequency.</w:t>
       </w:r>
       <w:r>
-        <w:t xml:space="preserve"> </w:t>
+        <w:br/>
       </w:r>
       <w:r>
         <w:t xml:space="preserve">5. We built an LDA model using the</w:t>
@@ -417,19 +422,19 @@
         <w:t xml:space="preserve">. The number of topics was selected to be 25 by the authors of the paper because they found that 25 was the ideal topic count where posts were easily being delineated between hobby collectors and professional sellers in the trade.</w:t>
       </w:r>
       <w:r>
-        <w:t xml:space="preserve"> </w:t>
+        <w:br/>
       </w:r>
       <w:r>
         <w:t xml:space="preserve">6. We used lda. lda.show_topics() to generate the labels for the top 25 topics.</w:t>
       </w:r>
       <w:r>
-        <w:t xml:space="preserve"> </w:t>
+        <w:br/>
       </w:r>
       <w:r>
         <w:t xml:space="preserve">7. We used lda.get_document_topics() to generate a matrix of the documents and the corresponding probabilities of the 3-worded topics.</w:t>
       </w:r>
       <w:r>
-        <w:t xml:space="preserve"> </w:t>
+        <w:br/>
       </w:r>
       <w:r>
         <w:t xml:space="preserve">8. We wrote down our results in a preliminary CSV called</w:t>
@@ -450,7 +455,7 @@
         <w:t xml:space="preserve">. Then we read the CSV with our R chunk, performing data type conversion and manipulation in the same way as in the original paper.</w:t>
       </w:r>
       <w:r>
-        <w:t xml:space="preserve"> </w:t>
+        <w:br/>
       </w:r>
       <w:r>
         <w:t xml:space="preserve">9. We select only a single username</w:t>
@@ -474,13 +479,13 @@
         <w:t xml:space="preserve">which is also the one used in the paper, for uniform comparison of 25 topics and top-3 topic words in each topic.</w:t>
       </w:r>
       <w:r>
-        <w:t xml:space="preserve"> </w:t>
+        <w:br/>
       </w:r>
       <w:r>
         <w:t xml:space="preserve">10. We used qqplot to approximate the visualization in R.</w:t>
       </w:r>
       <w:r>
-        <w:t xml:space="preserve"> </w:t>
+        <w:br/>
       </w:r>
       <w:r>
         <w:t xml:space="preserve">11. We also displayed all the words relating to a particular topic in R.</w:t>
@@ -534,6 +539,15 @@
       <w:pPr>
         <w:pStyle w:val="BodyText"/>
       </w:pPr>
+      <w:r>
+        <w:rPr>
+          <w:b/>
+        </w:rPr>
+        <w:t xml:space="preserve">Reproducible steps:</w:t>
+      </w:r>
+      <w:r>
+        <w:br/>
+      </w:r>
       <w:r>
         <w:t xml:space="preserve">The python code used for replication can be found</w:t>
       </w:r>
@@ -550,6 +564,63 @@
       </w:hyperlink>
       <w:r>
         <w:t xml:space="preserve">.</w:t>
+      </w:r>
+      <w:r>
+        <w:t xml:space="preserve"> </w:t>
+      </w:r>
+      <w:r>
+        <w:t xml:space="preserve">The result of this code is a csv file called</w:t>
+      </w:r>
+      <w:r>
+        <w:t xml:space="preserve"> </w:t>
+      </w:r>
+      <w:r>
+        <w:t xml:space="preserve">‘</w:t>
+      </w:r>
+      <w:r>
+        <w:t xml:space="preserve">prob.csv</w:t>
+      </w:r>
+      <w:r>
+        <w:t xml:space="preserve">’</w:t>
+      </w:r>
+      <w:r>
+        <w:t xml:space="preserve"> </w:t>
+      </w:r>
+      <w:r>
+        <w:t xml:space="preserve">(generated in the data folder) that gives the probability matrix that is to be rendered in R. The R function called</w:t>
+      </w:r>
+      <w:r>
+        <w:t xml:space="preserve"> </w:t>
+      </w:r>
+      <w:r>
+        <w:rPr>
+          <w:rStyle w:val="VerbatimChar"/>
+        </w:rPr>
+        <w:t xml:space="preserve">plot_figure()</w:t>
+      </w:r>
+      <w:r>
+        <w:t xml:space="preserve"> </w:t>
+      </w:r>
+      <w:r>
+        <w:t xml:space="preserve">included in the Rmd is the final R code that creates the output figure</w:t>
+      </w:r>
+      <w:r>
+        <w:t xml:space="preserve"> </w:t>
+      </w:r>
+      <w:r>
+        <w:t xml:space="preserve">‘</w:t>
+      </w:r>
+      <w:r>
+        <w:t xml:space="preserve">output_figure.png</w:t>
+      </w:r>
+      <w:r>
+        <w:t xml:space="preserve">’</w:t>
+      </w:r>
+      <w:r>
+        <w:t xml:space="preserve"> </w:t>
+      </w:r>
+      <w:r>
+        <w:t xml:space="preserve">in the figures folder.</w:t>
       </w:r>
     </w:p>
     <w:p>

</xml_diff>

<commit_message>
add original topics image to paper
</commit_message>
<xml_diff>
--- a/analysis/paper.docx
+++ b/analysis/paper.docx
@@ -644,13 +644,78 @@
     </w:p>
     <w:p>
       <w:pPr>
+        <w:pStyle w:val="FirstParagraph"/>
+      </w:pPr>
+      <w:r>
+        <w:t xml:space="preserve">Figure</w:t>
+      </w:r>
+      <w:r>
+        <w:t xml:space="preserve"> </w:t>
+      </w:r>
+      <w:r>
+        <w:t xml:space="preserve">1</w:t>
+      </w:r>
+      <w:r>
+        <w:t xml:space="preserve"> </w:t>
+      </w:r>
+      <w:r>
+        <w:t xml:space="preserve">shows the top 25 topics extracted in the original paper.</w:t>
+      </w:r>
+      <w:r>
+        <w:t xml:space="preserve"> </w:t>
+      </w:r>
+      <w:r>
+        <w:drawing>
+          <wp:inline>
+            <wp:extent cx="5334000" cy="4624326"/>
+            <wp:effectExtent b="0" l="0" r="0" t="0"/>
+            <wp:docPr descr="Figure 2: Original top 25 topics" title="" id="1" name="Picture"/>
+            <a:graphic>
+              <a:graphicData uri="http://schemas.openxmlformats.org/drawingml/2006/picture">
+                <pic:pic>
+                  <pic:nvPicPr>
+                    <pic:cNvPr descr="../analysis/figures/original-topics-list.png" id="0" name="Picture"/>
+                    <pic:cNvPicPr>
+                      <a:picLocks noChangeArrowheads="1" noChangeAspect="1"/>
+                    </pic:cNvPicPr>
+                  </pic:nvPicPr>
+                  <pic:blipFill>
+                    <a:blip r:embed="rId25"/>
+                    <a:stretch>
+                      <a:fillRect/>
+                    </a:stretch>
+                  </pic:blipFill>
+                  <pic:spPr bwMode="auto">
+                    <a:xfrm>
+                      <a:off x="0" y="0"/>
+                      <a:ext cx="5334000" cy="4624326"/>
+                    </a:xfrm>
+                    <a:prstGeom prst="rect">
+                      <a:avLst/>
+                    </a:prstGeom>
+                    <a:noFill/>
+                    <a:ln w="9525">
+                      <a:noFill/>
+                      <a:headEnd/>
+                      <a:tailEnd/>
+                    </a:ln>
+                  </pic:spPr>
+                </pic:pic>
+              </a:graphicData>
+            </a:graphic>
+          </wp:inline>
+        </w:drawing>
+      </w:r>
+    </w:p>
+    <w:p>
+      <w:pPr>
         <w:pStyle w:val="Heading1"/>
       </w:pPr>
-      <w:bookmarkStart w:id="25" w:name="replicated-figures"/>
+      <w:bookmarkStart w:id="26" w:name="replicated-figures"/>
       <w:r>
         <w:t xml:space="preserve">Replicated Figures</w:t>
       </w:r>
-      <w:bookmarkEnd w:id="25"/>
+      <w:bookmarkEnd w:id="26"/>
     </w:p>
     <w:p>
       <w:pPr>
@@ -661,7 +726,7 @@
           <wp:inline>
             <wp:extent cx="5334000" cy="5334000"/>
             <wp:effectExtent b="0" l="0" r="0" t="0"/>
-            <wp:docPr descr="Figure 2: Final results of the top 3 words of the 25 most popular topics" title="" id="1" name="Picture"/>
+            <wp:docPr descr="Figure 3: Final results of the top 3 words of the 25 most popular topics" title="" id="1" name="Picture"/>
             <a:graphic>
               <a:graphicData uri="http://schemas.openxmlformats.org/drawingml/2006/picture">
                 <pic:pic>
@@ -672,7 +737,7 @@
                     </pic:cNvPicPr>
                   </pic:nvPicPr>
                   <pic:blipFill>
-                    <a:blip r:embed="rId26"/>
+                    <a:blip r:embed="rId27"/>
                     <a:stretch>
                       <a:fillRect/>
                     </a:stretch>
@@ -704,18 +769,18 @@
         <w:pStyle w:val="ImageCaption"/>
       </w:pPr>
       <w:r>
-        <w:t xml:space="preserve">Figure 2: Final results of the top 3 words of the 25 most popular topics</w:t>
+        <w:t xml:space="preserve">Figure 3: Final results of the top 3 words of the 25 most popular topics</w:t>
       </w:r>
     </w:p>
     <w:p>
       <w:pPr>
         <w:pStyle w:val="Heading1"/>
       </w:pPr>
-      <w:bookmarkStart w:id="27" w:name="conclusion"/>
+      <w:bookmarkStart w:id="28" w:name="conclusion"/>
       <w:r>
         <w:t xml:space="preserve">Conclusion</w:t>
       </w:r>
-      <w:bookmarkEnd w:id="27"/>
+      <w:bookmarkEnd w:id="28"/>
     </w:p>
     <w:p>
       <w:pPr>
@@ -758,72 +823,102 @@
         <w:t xml:space="preserve"> </w:t>
       </w:r>
       <w:r>
+        <w:t xml:space="preserve">3</w:t>
+      </w:r>
+      <w:r>
+        <w:t xml:space="preserve"> </w:t>
+      </w:r>
+      <w:r>
+        <w:t xml:space="preserve">and</w:t>
+      </w:r>
+      <w:r>
+        <w:t xml:space="preserve"> </w:t>
+      </w:r>
+      <w:r>
         <w:t xml:space="preserve">1</w:t>
       </w:r>
       <w:r>
         <w:t xml:space="preserve"> </w:t>
       </w:r>
       <w:r>
-        <w:t xml:space="preserve">and Figure 5 in the paper show three keywords for each topic and the frequency of each topic for different documents. However, the selected keywords for the 25 topics in our reproduced figure are slightly different than those in the original one, although they share many overlaps, such as</w:t>
-      </w:r>
-      <w:r>
-        <w:t xml:space="preserve"> </w:t>
-      </w:r>
-      <w:r>
-        <w:t xml:space="preserve">“</w:t>
-      </w:r>
-      <w:r>
-        <w:t xml:space="preserve">art</w:t>
-      </w:r>
-      <w:r>
-        <w:t xml:space="preserve">”</w:t>
-      </w:r>
-      <w:r>
-        <w:t xml:space="preserve"> </w:t>
-      </w:r>
-      <w:r>
-        <w:t xml:space="preserve">“</w:t>
-      </w:r>
-      <w:r>
-        <w:t xml:space="preserve">skull</w:t>
-      </w:r>
-      <w:r>
-        <w:t xml:space="preserve">”</w:t>
-      </w:r>
-      <w:r>
-        <w:t xml:space="preserve"> </w:t>
-      </w:r>
-      <w:r>
-        <w:t xml:space="preserve">“</w:t>
-      </w:r>
-      <w:r>
+        <w:t xml:space="preserve">in the paper show three keywords for each topic and the frequency of each topic for different documents. However, the selected keywords for the 25 topics in our reproduced figure are slightly different than those in the original one, although they share many overlaps, such as</w:t>
+      </w:r>
+      <w:r>
+        <w:t xml:space="preserve"> </w:t>
+      </w:r>
+      <w:r>
+        <w:rPr>
+          <w:rStyle w:val="VerbatimChar"/>
+        </w:rPr>
+        <w:t xml:space="preserve">oddities</w:t>
+      </w:r>
+      <w:r>
+        <w:t xml:space="preserve">,</w:t>
+      </w:r>
+      <w:r>
+        <w:t xml:space="preserve"> </w:t>
+      </w:r>
+      <w:r>
+        <w:rPr>
+          <w:rStyle w:val="VerbatimChar"/>
+        </w:rPr>
+        <w:t xml:space="preserve">skullart</w:t>
+      </w:r>
+      <w:r>
+        <w:t xml:space="preserve">,</w:t>
+      </w:r>
+      <w:r>
+        <w:t xml:space="preserve"> </w:t>
+      </w:r>
+      <w:r>
+        <w:rPr>
+          <w:rStyle w:val="VerbatimChar"/>
+        </w:rPr>
         <w:t xml:space="preserve">tattoo</w:t>
       </w:r>
       <w:r>
-        <w:t xml:space="preserve">”</w:t>
+        <w:t xml:space="preserve"> </w:t>
+      </w:r>
+      <w:r>
+        <w:t xml:space="preserve">and</w:t>
+      </w:r>
+      <w:r>
+        <w:t xml:space="preserve"> </w:t>
+      </w:r>
+      <w:r>
+        <w:rPr>
+          <w:rStyle w:val="VerbatimChar"/>
+        </w:rPr>
+        <w:t xml:space="preserve">bones</w:t>
       </w:r>
       <w:r>
         <w:t xml:space="preserve">.</w:t>
       </w:r>
       <w:r>
-        <w:t xml:space="preserve"> </w:t>
-      </w:r>
-      <w:r>
-        <w:t xml:space="preserve">This can be attributed to the differences in the internal workings of the packages in R and python. In the original publication, the authors created a topic trainer object, loaded the documents into the object, trained the model, and normalized the results. In our replication project, we broke the texts in each document into words, mapped these words to Ids, and trained the LDA model. The differences probably lay in how the LDA model in Python and MalletLDA model in R were run, since the body of the texts is the same. We have displayed all the words related to the 25 topics to aid the comparison of our results to the original results. Although we used the same analysis procedure, a different library, and a different running environment, we do not get the exact same figure, but one which is in close resemblance to the figure in the original publication. The diversions are likely due to detailed executions of the models rather than differences in principles.</w:t>
+        <w:br/>
+      </w:r>
+      <w:r>
+        <w:t xml:space="preserve">This can be attributed to the differences in the internal workings of the packages in R and python. In the original publication, the authors created a topic trainer object, loaded the documents into the object, trained the model, and normalized the results. In our replication project, we broke the texts in each document into words, mapped these words to Ids, and trained the LDA model. The difference in the results probably lie in the fact that Mallet uses Gibbs Sampling which runs in iterations and is more precise, while Gensim uses Bayes Sampling and is faster in training but less precise. The difference in sampling techniques could lead to very different topic clusters.</w:t>
+      </w:r>
+      <w:r>
+        <w:br/>
+      </w:r>
+      <w:r>
+        <w:t xml:space="preserve">We have displayed all the words related to the 25 topics to aid the comparison of our results to the original results. Although we used the same analysis procedure, a different library, and a different running environment, we do not get the exact same figure, but one which is in close resemblance to the figure in the original publication. The diversions are likely due to detailed executions of the models rather than differences in principles.</w:t>
       </w:r>
     </w:p>
     <w:p>
       <w:pPr>
         <w:pStyle w:val="Heading1"/>
       </w:pPr>
-      <w:bookmarkStart w:id="28" w:name="references"/>
+      <w:bookmarkStart w:id="29" w:name="references"/>
       <w:r>
         <w:t xml:space="preserve">References</w:t>
       </w:r>
-      <w:bookmarkEnd w:id="28"/>
-    </w:p>
-    <w:bookmarkStart w:id="31" w:name="refs"/>
-    <w:bookmarkStart w:id="30" w:name="ref-huffer_graham_2017"/>
+      <w:bookmarkEnd w:id="29"/>
+    </w:p>
+    <w:bookmarkStart w:id="32" w:name="refs"/>
+    <w:bookmarkStart w:id="31" w:name="ref-huffer_graham_2017"/>
     <w:p>
       <w:pPr>
         <w:pStyle w:val="Bibliography"/>
@@ -846,7 +941,7 @@
       <w:r>
         <w:t xml:space="preserve"> </w:t>
       </w:r>
-      <w:hyperlink r:id="rId29">
+      <w:hyperlink r:id="rId30">
         <w:r>
           <w:rPr>
             <w:rStyle w:val="Hyperlink"/>
@@ -858,8 +953,8 @@
         <w:t xml:space="preserve">.</w:t>
       </w:r>
     </w:p>
-    <w:bookmarkEnd w:id="30"/>
     <w:bookmarkEnd w:id="31"/>
+    <w:bookmarkEnd w:id="32"/>
     <w:sectPr/>
   </w:body>
 </w:document>

</xml_diff>

<commit_message>
edit paper.Rmd added more details about replication process
</commit_message>
<xml_diff>
--- a/analysis/paper.docx
+++ b/analysis/paper.docx
@@ -196,7 +196,7 @@
               <a:graphicData uri="http://schemas.openxmlformats.org/drawingml/2006/picture">
                 <pic:pic>
                   <pic:nvPicPr>
-                    <pic:cNvPr descr="figures/fig5-singletrader.png" id="0" name="Picture"/>
+                    <pic:cNvPr descr="../analysis/figures/fig5-singletrader.png" id="0" name="Picture"/>
                     <pic:cNvPicPr>
                       <a:picLocks noChangeArrowheads="1" noChangeAspect="1"/>
                     </pic:cNvPicPr>
@@ -258,7 +258,10 @@
         <w:pStyle w:val="FirstParagraph"/>
       </w:pPr>
       <w:r>
-        <w:t xml:space="preserve">Figure 5: Topics within the posts of a single Instagram account, is related to topic modeling and was originally carried out using the</w:t>
+        <w:t xml:space="preserve">1</w:t>
+      </w:r>
+      <w:r>
+        <w:t xml:space="preserve">, is related to topic modeling and was originally carried out using the</w:t>
       </w:r>
       <w:r>
         <w:t xml:space="preserve"> </w:t>
@@ -276,7 +279,7 @@
         <w:t xml:space="preserve"> </w:t>
       </w:r>
       <w:r>
-        <w:t xml:space="preserve">package in R. We wanted to explore how topic-modeling was carried out in python. Python is a very powerful tool and performing a topic-model on it would be an important learning aspect. But the visualization powers of R is undeniable. So to club the strong aspects of both the languages, we process the data and bring it to a suitable form using python and then further using this result to create a visualization. We decided to use the</w:t>
+        <w:t xml:space="preserve">package in R. We choose to vary the topic modeling algorithm used in this paper. We wanted to explore how topic modeling is carried out in Python using the</w:t>
       </w:r>
       <w:r>
         <w:t xml:space="preserve"> </w:t>
@@ -294,7 +297,31 @@
         <w:t xml:space="preserve"> </w:t>
       </w:r>
       <w:r>
-        <w:t xml:space="preserve">package in Python to perform topic modeling and the ggplot library in R to draw the visualization.</w:t>
+        <w:t xml:space="preserve">library. The Gensim library uses another LDA method like mallet, that performs Variational Baye’s sampling techniques. This is different from the mallet algorithm that is based on Gibb’s sampling. The Gensim algorithm performs faster than mallet due to fewer iterations. However the mallet algorithm is known to give more accurate results. We hope to achieve similar results by using Gensim.</w:t>
+      </w:r>
+      <w:r>
+        <w:t xml:space="preserve"> </w:t>
+      </w:r>
+      <w:r>
+        <w:t xml:space="preserve">Gensim provides very desciptive in-built visualizations in Python. However the results are not easy to compare with the R visualization. Thus, we decided to use the</w:t>
+      </w:r>
+      <w:r>
+        <w:t xml:space="preserve"> </w:t>
+      </w:r>
+      <w:r>
+        <w:t xml:space="preserve">‘</w:t>
+      </w:r>
+      <w:r>
+        <w:t xml:space="preserve">gensim</w:t>
+      </w:r>
+      <w:r>
+        <w:t xml:space="preserve">’</w:t>
+      </w:r>
+      <w:r>
+        <w:t xml:space="preserve"> </w:t>
+      </w:r>
+      <w:r>
+        <w:t xml:space="preserve">package in Python to perform topic modeling and the ggplot library in R to draw the visualization for comparison.</w:t>
       </w:r>
     </w:p>
     <w:p>
@@ -496,43 +523,7 @@
         <w:pStyle w:val="BodyText"/>
       </w:pPr>
       <w:r>
-        <w:t xml:space="preserve">We kept the same criteria for stopwords and the number of topics as the original study. We followed the same analytical procedure. The</w:t>
-      </w:r>
-      <w:r>
-        <w:t xml:space="preserve"> </w:t>
-      </w:r>
-      <w:r>
-        <w:t xml:space="preserve">‘</w:t>
-      </w:r>
-      <w:r>
-        <w:t xml:space="preserve">gensim</w:t>
-      </w:r>
-      <w:r>
-        <w:t xml:space="preserve">’</w:t>
-      </w:r>
-      <w:r>
-        <w:t xml:space="preserve"> </w:t>
-      </w:r>
-      <w:r>
-        <w:t xml:space="preserve">package in Python is for topic modeling and has similar functions to the</w:t>
-      </w:r>
-      <w:r>
-        <w:t xml:space="preserve"> </w:t>
-      </w:r>
-      <w:r>
-        <w:t xml:space="preserve">‘</w:t>
-      </w:r>
-      <w:r>
-        <w:t xml:space="preserve">mallet</w:t>
-      </w:r>
-      <w:r>
-        <w:t xml:space="preserve">’</w:t>
-      </w:r>
-      <w:r>
-        <w:t xml:space="preserve"> </w:t>
-      </w:r>
-      <w:r>
-        <w:t xml:space="preserve">package used by the original study. Since we use the same dataset and methods and only change the topic modeling library i.e. the tools and the environment of the experiment, the result should be the same.</w:t>
+        <w:t xml:space="preserve">We kept the same criteria for stopwords and the number of topics as the original study. We followed the same analytical procedure. Since we use the same dataset and methods and only change the topic modeling library i.e. the tools and the environment of the experiment, the result should be similar.</w:t>
       </w:r>
     </w:p>
     <w:p>
@@ -892,13 +883,80 @@
         <w:t xml:space="preserve">bones</w:t>
       </w:r>
       <w:r>
-        <w:t xml:space="preserve">.</w:t>
+        <w:t xml:space="preserve">. This can be attributed to the differences in the internal workings of the packages in R and python.</w:t>
       </w:r>
       <w:r>
         <w:br/>
       </w:r>
       <w:r>
-        <w:t xml:space="preserve">This can be attributed to the differences in the internal workings of the packages in R and python. In the original publication, the authors created a topic trainer object, loaded the documents into the object, trained the model, and normalized the results. In our replication project, we broke the texts in each document into words, mapped these words to Ids, and trained the LDA model. The difference in the results probably lie in the fact that Mallet uses Gibbs Sampling which runs in iterations and is more precise, while Gensim uses Bayes Sampling and is faster in training but less precise. The difference in sampling techniques could lead to very different topic clusters.</w:t>
+        <w:t xml:space="preserve">Based on the comparison of the complete topic names, we find some topics in the replication method that are semantically quite similar to the original topics.</w:t>
+      </w:r>
+    </w:p>
+    <w:p>
+      <w:pPr>
+        <w:pStyle w:val="BodyText"/>
+      </w:pPr>
+      <w:r>
+        <w:t xml:space="preserve">Replication Topic:</w:t>
+      </w:r>
+      <w:r>
+        <w:t xml:space="preserve"> </w:t>
+      </w:r>
+      <w:r>
+        <w:t xml:space="preserve">‘</w:t>
+      </w:r>
+      <w:r>
+        <w:t xml:space="preserve">Bones.museum.history.paris.catacombs.Skeleton.travel.photo.face.humanremains</w:t>
+      </w:r>
+      <w:r>
+        <w:t xml:space="preserve">’</w:t>
+      </w:r>
+      <w:r>
+        <w:br/>
+      </w:r>
+      <w:r>
+        <w:t xml:space="preserve">Original Topic:</w:t>
+      </w:r>
+      <w:r>
+        <w:t xml:space="preserve"> </w:t>
+      </w:r>
+      <w:r>
+        <w:t xml:space="preserve">‘</w:t>
+      </w:r>
+      <w:r>
+        <w:t xml:space="preserve">d</w:t>
+      </w:r>
+      <w:r>
+        <w:t xml:space="preserve">bones e</w:t>
+      </w:r>
+      <w:r>
+        <w:t xml:space="preserve"> </w:t>
+      </w:r>
+      <w:r>
+        <w:t xml:space="preserve">f</w:t>
+      </w:r>
+      <w:r>
+        <w:t xml:space="preserve"> </w:t>
+      </w:r>
+      <w:r>
+        <w:t xml:space="preserve">catacombs</w:t>
+      </w:r>
+      <w:r>
+        <w:t xml:space="preserve">’</w:t>
+      </w:r>
+    </w:p>
+    <w:p>
+      <w:pPr>
+        <w:pStyle w:val="BodyText"/>
+      </w:pPr>
+      <w:r>
+        <w:t xml:space="preserve">Both these topics refer to an underground museum in Paris called the Catacombs, which showcases thousands of skullheads. This topic classifies travel and tourism related documents.</w:t>
+      </w:r>
+      <w:r>
+        <w:t xml:space="preserve"> </w:t>
+      </w:r>
+      <w:r>
+        <w:t xml:space="preserve">In the original publication, the authors created a topic trainer object, loaded the documents into the object, trained the model, and normalized the results. In our replication project, we broke the texts in each document into words, mapped these words to ids, and trained the LDA model. The difference in the results probably lie in the fact that Mallet uses Gibbs Sampling which runs in iterations and is more precise, while Gensim uses Bayes Sampling and is faster in training but less precise. The difference in sampling techniques could lead to very different topic clusters.</w:t>
       </w:r>
       <w:r>
         <w:br/>

</xml_diff>